<commit_message>
modificacion de contratos by cecy
</commit_message>
<xml_diff>
--- a/SM-ROOT/CONTRATOS/CONTRATO-INDIVIDUAL-DE-TRABAJO-CJTD.docx
+++ b/SM-ROOT/CONTRATOS/CONTRATO-INDIVIDUAL-DE-TRABAJO-CJTD.docx
@@ -1,6 +1,6 @@
 
 <file path=word/document.xml><?xml version="1.0" encoding="utf-8"?>
-<w:document xmlns:wpc="http://schemas.microsoft.com/office/word/2010/wordprocessingCanvas" xmlns:cx="http://schemas.microsoft.com/office/drawing/2014/chartex" xmlns:mc="http://schemas.openxmlformats.org/markup-compatibility/2006" xmlns:o="urn:schemas-microsoft-com:office:office" xmlns:r="http://schemas.openxmlformats.org/officeDocument/2006/relationships" xmlns:m="http://schemas.openxmlformats.org/officeDocument/2006/math" xmlns:v="urn:schemas-microsoft-com:vml" xmlns:wp14="http://schemas.microsoft.com/office/word/2010/wordprocessingDrawing" xmlns:wp="http://schemas.openxmlformats.org/drawingml/2006/wordprocessingDrawing" xmlns:w10="urn:schemas-microsoft-com:office:word" xmlns:w="http://schemas.openxmlformats.org/wordprocessingml/2006/main" xmlns:w14="http://schemas.microsoft.com/office/word/2010/wordml" xmlns:w15="http://schemas.microsoft.com/office/word/2012/wordml" xmlns:w16se="http://schemas.microsoft.com/office/word/2015/wordml/symex" xmlns:wpg="http://schemas.microsoft.com/office/word/2010/wordprocessingGroup" xmlns:wpi="http://schemas.microsoft.com/office/word/2010/wordprocessingInk" xmlns:wne="http://schemas.microsoft.com/office/word/2006/wordml" xmlns:wps="http://schemas.microsoft.com/office/word/2010/wordprocessingShape" mc:Ignorable="w14 w15 w16se wp14">
+<w:document xmlns:wpc="http://schemas.microsoft.com/office/word/2010/wordprocessingCanvas" xmlns:mc="http://schemas.openxmlformats.org/markup-compatibility/2006" xmlns:o="urn:schemas-microsoft-com:office:office" xmlns:r="http://schemas.openxmlformats.org/officeDocument/2006/relationships" xmlns:m="http://schemas.openxmlformats.org/officeDocument/2006/math" xmlns:v="urn:schemas-microsoft-com:vml" xmlns:wp14="http://schemas.microsoft.com/office/word/2010/wordprocessingDrawing" xmlns:wp="http://schemas.openxmlformats.org/drawingml/2006/wordprocessingDrawing" xmlns:w10="urn:schemas-microsoft-com:office:word" xmlns:w="http://schemas.openxmlformats.org/wordprocessingml/2006/main" xmlns:w14="http://schemas.microsoft.com/office/word/2010/wordml" xmlns:w15="http://schemas.microsoft.com/office/word/2012/wordml" xmlns:wpg="http://schemas.microsoft.com/office/word/2010/wordprocessingGroup" xmlns:wpi="http://schemas.microsoft.com/office/word/2010/wordprocessingInk" xmlns:wne="http://schemas.microsoft.com/office/word/2006/wordml" xmlns:wps="http://schemas.microsoft.com/office/word/2010/wordprocessingShape" mc:Ignorable="w14 w15 wp14">
   <w:body>
     <w:p>
       <w:pPr>
@@ -48,7 +48,27 @@
           <w:szCs w:val="27"/>
           <w:lang w:eastAsia="es-MX"/>
         </w:rPr>
-        <w:t xml:space="preserve">CONTRATO INDIVIDUAL DE TRABAJO QUE CELEBRARAN, POR UNA </w:t>
+        <w:t>CONTRATO IND</w:t>
+      </w:r>
+      <w:r>
+        <w:rPr>
+          <w:rFonts w:ascii="Times New Roman" w:eastAsia="Times New Roman" w:hAnsi="Times New Roman" w:cs="Times New Roman"/>
+          <w:sz w:val="27"/>
+          <w:szCs w:val="27"/>
+          <w:lang w:eastAsia="es-MX"/>
+        </w:rPr>
+        <w:t>IVIDUAL DE TRABAJO QUE CELEBRA EL DIA 8 DE ENERO DEL 2019,</w:t>
+      </w:r>
+      <w:bookmarkStart w:id="0" w:name="_GoBack"/>
+      <w:bookmarkEnd w:id="0"/>
+      <w:r>
+        <w:rPr>
+          <w:rFonts w:ascii="Times New Roman" w:eastAsia="Times New Roman" w:hAnsi="Times New Roman" w:cs="Times New Roman"/>
+          <w:sz w:val="27"/>
+          <w:szCs w:val="27"/>
+          <w:lang w:eastAsia="es-MX"/>
+        </w:rPr>
+        <w:t xml:space="preserve"> POR UNA </w:t>
       </w:r>
       <w:r>
         <w:rPr>
@@ -803,18 +823,7 @@
           <w:szCs w:val="27"/>
           <w:lang w:eastAsia="es-MX"/>
         </w:rPr>
-        <w:t>RA DESEMPEÑAR EL PUEST</w:t>
-      </w:r>
-      <w:bookmarkStart w:id="0" w:name="_GoBack"/>
-      <w:bookmarkEnd w:id="0"/>
-      <w:r>
-        <w:rPr>
-          <w:rFonts w:ascii="Times New Roman" w:eastAsia="Times New Roman" w:hAnsi="Times New Roman" w:cs="Times New Roman"/>
-          <w:sz w:val="27"/>
-          <w:szCs w:val="27"/>
-          <w:lang w:eastAsia="es-MX"/>
-        </w:rPr>
-        <w:t xml:space="preserve">O DE </w:t>
+        <w:t xml:space="preserve">RA DESEMPEÑAR EL PUESTO DE </w:t>
       </w:r>
       <w:r>
         <w:rPr>
@@ -1227,7 +1236,25 @@
           <w:szCs w:val="27"/>
           <w:lang w:eastAsia="es-MX"/>
         </w:rPr>
-        <w:t>ENERO HASTA</w:t>
+        <w:t>ENERO</w:t>
+      </w:r>
+      <w:r>
+        <w:rPr>
+          <w:rFonts w:ascii="Times New Roman" w:eastAsia="Times New Roman" w:hAnsi="Times New Roman" w:cs="Times New Roman"/>
+          <w:sz w:val="27"/>
+          <w:szCs w:val="27"/>
+          <w:lang w:eastAsia="es-MX"/>
+        </w:rPr>
+        <w:t xml:space="preserve"> DEL 2019</w:t>
+      </w:r>
+      <w:r>
+        <w:rPr>
+          <w:rFonts w:ascii="Times New Roman" w:eastAsia="Times New Roman" w:hAnsi="Times New Roman" w:cs="Times New Roman"/>
+          <w:sz w:val="27"/>
+          <w:szCs w:val="27"/>
+          <w:lang w:eastAsia="es-MX"/>
+        </w:rPr>
+        <w:t xml:space="preserve"> HASTA</w:t>
       </w:r>
       <w:r>
         <w:rPr>
@@ -1264,6 +1291,33 @@
           <w:lang w:eastAsia="es-MX"/>
         </w:rPr>
         <w:t>AGOSTO</w:t>
+      </w:r>
+      <w:r>
+        <w:rPr>
+          <w:rFonts w:ascii="Times New Roman" w:eastAsia="Times New Roman" w:hAnsi="Times New Roman" w:cs="Times New Roman"/>
+          <w:sz w:val="27"/>
+          <w:szCs w:val="27"/>
+          <w:lang w:eastAsia="es-MX"/>
+        </w:rPr>
+        <w:t xml:space="preserve"> </w:t>
+      </w:r>
+      <w:r>
+        <w:rPr>
+          <w:rFonts w:ascii="Times New Roman" w:eastAsia="Times New Roman" w:hAnsi="Times New Roman" w:cs="Times New Roman"/>
+          <w:sz w:val="27"/>
+          <w:szCs w:val="27"/>
+          <w:lang w:eastAsia="es-MX"/>
+        </w:rPr>
+        <w:t xml:space="preserve">DEL </w:t>
+      </w:r>
+      <w:r>
+        <w:rPr>
+          <w:rFonts w:ascii="Times New Roman" w:eastAsia="Times New Roman" w:hAnsi="Times New Roman" w:cs="Times New Roman"/>
+          <w:sz w:val="27"/>
+          <w:szCs w:val="27"/>
+          <w:lang w:eastAsia="es-MX"/>
+        </w:rPr>
+        <w:t>2019</w:t>
       </w:r>
       <w:r>
         <w:rPr>
@@ -1843,7 +1897,7 @@
 </file>
 
 <file path=word/endnotes.xml><?xml version="1.0" encoding="utf-8"?>
-<w:endnotes xmlns:wpc="http://schemas.microsoft.com/office/word/2010/wordprocessingCanvas" xmlns:cx="http://schemas.microsoft.com/office/drawing/2014/chartex" xmlns:mc="http://schemas.openxmlformats.org/markup-compatibility/2006" xmlns:o="urn:schemas-microsoft-com:office:office" xmlns:r="http://schemas.openxmlformats.org/officeDocument/2006/relationships" xmlns:m="http://schemas.openxmlformats.org/officeDocument/2006/math" xmlns:v="urn:schemas-microsoft-com:vml" xmlns:wp14="http://schemas.microsoft.com/office/word/2010/wordprocessingDrawing" xmlns:wp="http://schemas.openxmlformats.org/drawingml/2006/wordprocessingDrawing" xmlns:w10="urn:schemas-microsoft-com:office:word" xmlns:w="http://schemas.openxmlformats.org/wordprocessingml/2006/main" xmlns:w14="http://schemas.microsoft.com/office/word/2010/wordml" xmlns:w15="http://schemas.microsoft.com/office/word/2012/wordml" xmlns:w16se="http://schemas.microsoft.com/office/word/2015/wordml/symex" xmlns:wpg="http://schemas.microsoft.com/office/word/2010/wordprocessingGroup" xmlns:wpi="http://schemas.microsoft.com/office/word/2010/wordprocessingInk" xmlns:wne="http://schemas.microsoft.com/office/word/2006/wordml" xmlns:wps="http://schemas.microsoft.com/office/word/2010/wordprocessingShape" mc:Ignorable="w14 w15 w16se wp14">
+<w:endnotes xmlns:wpc="http://schemas.microsoft.com/office/word/2010/wordprocessingCanvas" xmlns:mc="http://schemas.openxmlformats.org/markup-compatibility/2006" xmlns:o="urn:schemas-microsoft-com:office:office" xmlns:r="http://schemas.openxmlformats.org/officeDocument/2006/relationships" xmlns:m="http://schemas.openxmlformats.org/officeDocument/2006/math" xmlns:v="urn:schemas-microsoft-com:vml" xmlns:wp14="http://schemas.microsoft.com/office/word/2010/wordprocessingDrawing" xmlns:wp="http://schemas.openxmlformats.org/drawingml/2006/wordprocessingDrawing" xmlns:w10="urn:schemas-microsoft-com:office:word" xmlns:w="http://schemas.openxmlformats.org/wordprocessingml/2006/main" xmlns:w14="http://schemas.microsoft.com/office/word/2010/wordml" xmlns:w15="http://schemas.microsoft.com/office/word/2012/wordml" xmlns:wpg="http://schemas.microsoft.com/office/word/2010/wordprocessingGroup" xmlns:wpi="http://schemas.microsoft.com/office/word/2010/wordprocessingInk" xmlns:wne="http://schemas.microsoft.com/office/word/2006/wordml" xmlns:wps="http://schemas.microsoft.com/office/word/2010/wordprocessingShape" mc:Ignorable="w14 w15 wp14">
   <w:endnote w:type="separator" w:id="-1">
     <w:p>
       <w:pPr>
@@ -1868,7 +1922,7 @@
 </file>
 
 <file path=word/footer1.xml><?xml version="1.0" encoding="utf-8"?>
-<w:ftr xmlns:wpc="http://schemas.microsoft.com/office/word/2010/wordprocessingCanvas" xmlns:cx="http://schemas.microsoft.com/office/drawing/2014/chartex" xmlns:mc="http://schemas.openxmlformats.org/markup-compatibility/2006" xmlns:o="urn:schemas-microsoft-com:office:office" xmlns:r="http://schemas.openxmlformats.org/officeDocument/2006/relationships" xmlns:m="http://schemas.openxmlformats.org/officeDocument/2006/math" xmlns:v="urn:schemas-microsoft-com:vml" xmlns:wp14="http://schemas.microsoft.com/office/word/2010/wordprocessingDrawing" xmlns:wp="http://schemas.openxmlformats.org/drawingml/2006/wordprocessingDrawing" xmlns:w10="urn:schemas-microsoft-com:office:word" xmlns:w="http://schemas.openxmlformats.org/wordprocessingml/2006/main" xmlns:w14="http://schemas.microsoft.com/office/word/2010/wordml" xmlns:w15="http://schemas.microsoft.com/office/word/2012/wordml" xmlns:w16se="http://schemas.microsoft.com/office/word/2015/wordml/symex" xmlns:wpg="http://schemas.microsoft.com/office/word/2010/wordprocessingGroup" xmlns:wpi="http://schemas.microsoft.com/office/word/2010/wordprocessingInk" xmlns:wne="http://schemas.microsoft.com/office/word/2006/wordml" xmlns:wps="http://schemas.microsoft.com/office/word/2010/wordprocessingShape" mc:Ignorable="w14 w15 w16se wp14">
+<w:ftr xmlns:wpc="http://schemas.microsoft.com/office/word/2010/wordprocessingCanvas" xmlns:mc="http://schemas.openxmlformats.org/markup-compatibility/2006" xmlns:o="urn:schemas-microsoft-com:office:office" xmlns:r="http://schemas.openxmlformats.org/officeDocument/2006/relationships" xmlns:m="http://schemas.openxmlformats.org/officeDocument/2006/math" xmlns:v="urn:schemas-microsoft-com:vml" xmlns:wp14="http://schemas.microsoft.com/office/word/2010/wordprocessingDrawing" xmlns:wp="http://schemas.openxmlformats.org/drawingml/2006/wordprocessingDrawing" xmlns:w10="urn:schemas-microsoft-com:office:word" xmlns:w="http://schemas.openxmlformats.org/wordprocessingml/2006/main" xmlns:w14="http://schemas.microsoft.com/office/word/2010/wordml" xmlns:w15="http://schemas.microsoft.com/office/word/2012/wordml" xmlns:wpg="http://schemas.microsoft.com/office/word/2010/wordprocessingGroup" xmlns:wpi="http://schemas.microsoft.com/office/word/2010/wordprocessingInk" xmlns:wne="http://schemas.microsoft.com/office/word/2006/wordml" xmlns:wps="http://schemas.microsoft.com/office/word/2010/wordprocessingShape" mc:Ignorable="w14 w15 wp14">
   <w:sdt>
     <w:sdtPr>
       <w:id w:val="2015570215"/>
@@ -1877,6 +1931,7 @@
         <w:docPartUnique/>
       </w:docPartObj>
     </w:sdtPr>
+    <w:sdtEndPr/>
     <w:sdtContent>
       <w:sdt>
         <w:sdtPr>
@@ -1886,6 +1941,7 @@
             <w:docPartUnique/>
           </w:docPartObj>
         </w:sdtPr>
+        <w:sdtEndPr/>
         <w:sdtContent>
           <w:p>
             <w:pPr>
@@ -1898,7 +1954,7 @@
                 <w:noProof/>
                 <w:color w:val="000000"/>
                 <w:sz w:val="24"/>
-                <w:lang w:eastAsia="zh-TW"/>
+                <w:lang w:eastAsia="es-MX"/>
               </w:rPr>
               <mc:AlternateContent>
                 <mc:Choice Requires="wps">
@@ -1980,7 +2036,7 @@
                     </wp:anchor>
                   </w:drawing>
                 </mc:Choice>
-                <mc:Fallback>
+                <mc:Fallback xmlns:w16se="http://schemas.microsoft.com/office/word/2015/wordml/symex" xmlns:cx="http://schemas.microsoft.com/office/drawing/2014/chartex">
                   <w:pict>
                     <v:shapetype w14:anchorId="111F15A2" id="_x0000_t114" coordsize="21600,21600" o:spt="114" path="m,20172v945,400,1887,628,2795,913c3587,21312,4342,21370,5060,21597v2037,,2567,-227,3095,-285c8722,21197,9325,20970,9855,20800v490,-228,945,-400,1472,-740c11817,19887,12347,19660,12875,19375v567,-228,1095,-513,1700,-740c15177,18462,15782,18122,16537,17950v718,-113,1398,-398,2228,-513c19635,17437,20577,17322,21597,17322l21597,,,xe">
                       <v:stroke joinstyle="miter"/>
@@ -2033,7 +2089,7 @@
                 <w:bCs/>
                 <w:noProof/>
               </w:rPr>
-              <w:t>3</w:t>
+              <w:t>1</w:t>
             </w:r>
             <w:r>
               <w:rPr>
@@ -2106,7 +2162,7 @@
 </file>
 
 <file path=word/footnotes.xml><?xml version="1.0" encoding="utf-8"?>
-<w:footnotes xmlns:wpc="http://schemas.microsoft.com/office/word/2010/wordprocessingCanvas" xmlns:cx="http://schemas.microsoft.com/office/drawing/2014/chartex" xmlns:mc="http://schemas.openxmlformats.org/markup-compatibility/2006" xmlns:o="urn:schemas-microsoft-com:office:office" xmlns:r="http://schemas.openxmlformats.org/officeDocument/2006/relationships" xmlns:m="http://schemas.openxmlformats.org/officeDocument/2006/math" xmlns:v="urn:schemas-microsoft-com:vml" xmlns:wp14="http://schemas.microsoft.com/office/word/2010/wordprocessingDrawing" xmlns:wp="http://schemas.openxmlformats.org/drawingml/2006/wordprocessingDrawing" xmlns:w10="urn:schemas-microsoft-com:office:word" xmlns:w="http://schemas.openxmlformats.org/wordprocessingml/2006/main" xmlns:w14="http://schemas.microsoft.com/office/word/2010/wordml" xmlns:w15="http://schemas.microsoft.com/office/word/2012/wordml" xmlns:w16se="http://schemas.microsoft.com/office/word/2015/wordml/symex" xmlns:wpg="http://schemas.microsoft.com/office/word/2010/wordprocessingGroup" xmlns:wpi="http://schemas.microsoft.com/office/word/2010/wordprocessingInk" xmlns:wne="http://schemas.microsoft.com/office/word/2006/wordml" xmlns:wps="http://schemas.microsoft.com/office/word/2010/wordprocessingShape" mc:Ignorable="w14 w15 w16se wp14">
+<w:footnotes xmlns:wpc="http://schemas.microsoft.com/office/word/2010/wordprocessingCanvas" xmlns:mc="http://schemas.openxmlformats.org/markup-compatibility/2006" xmlns:o="urn:schemas-microsoft-com:office:office" xmlns:r="http://schemas.openxmlformats.org/officeDocument/2006/relationships" xmlns:m="http://schemas.openxmlformats.org/officeDocument/2006/math" xmlns:v="urn:schemas-microsoft-com:vml" xmlns:wp14="http://schemas.microsoft.com/office/word/2010/wordprocessingDrawing" xmlns:wp="http://schemas.openxmlformats.org/drawingml/2006/wordprocessingDrawing" xmlns:w10="urn:schemas-microsoft-com:office:word" xmlns:w="http://schemas.openxmlformats.org/wordprocessingml/2006/main" xmlns:w14="http://schemas.microsoft.com/office/word/2010/wordml" xmlns:w15="http://schemas.microsoft.com/office/word/2012/wordml" xmlns:wpg="http://schemas.microsoft.com/office/word/2010/wordprocessingGroup" xmlns:wpi="http://schemas.microsoft.com/office/word/2010/wordprocessingInk" xmlns:wne="http://schemas.microsoft.com/office/word/2006/wordml" xmlns:wps="http://schemas.microsoft.com/office/word/2010/wordprocessingShape" mc:Ignorable="w14 w15 wp14">
   <w:footnote w:type="separator" w:id="-1">
     <w:p>
       <w:pPr>
@@ -2131,7 +2187,7 @@
 </file>
 
 <file path=word/header1.xml><?xml version="1.0" encoding="utf-8"?>
-<w:hdr xmlns:wpc="http://schemas.microsoft.com/office/word/2010/wordprocessingCanvas" xmlns:cx="http://schemas.microsoft.com/office/drawing/2014/chartex" xmlns:mc="http://schemas.openxmlformats.org/markup-compatibility/2006" xmlns:o="urn:schemas-microsoft-com:office:office" xmlns:r="http://schemas.openxmlformats.org/officeDocument/2006/relationships" xmlns:m="http://schemas.openxmlformats.org/officeDocument/2006/math" xmlns:v="urn:schemas-microsoft-com:vml" xmlns:wp14="http://schemas.microsoft.com/office/word/2010/wordprocessingDrawing" xmlns:wp="http://schemas.openxmlformats.org/drawingml/2006/wordprocessingDrawing" xmlns:w10="urn:schemas-microsoft-com:office:word" xmlns:w="http://schemas.openxmlformats.org/wordprocessingml/2006/main" xmlns:w14="http://schemas.microsoft.com/office/word/2010/wordml" xmlns:w15="http://schemas.microsoft.com/office/word/2012/wordml" xmlns:w16se="http://schemas.microsoft.com/office/word/2015/wordml/symex" xmlns:wpg="http://schemas.microsoft.com/office/word/2010/wordprocessingGroup" xmlns:wpi="http://schemas.microsoft.com/office/word/2010/wordprocessingInk" xmlns:wne="http://schemas.microsoft.com/office/word/2006/wordml" xmlns:wps="http://schemas.microsoft.com/office/word/2010/wordprocessingShape" mc:Ignorable="w14 w15 w16se wp14">
+<w:hdr xmlns:wpc="http://schemas.microsoft.com/office/word/2010/wordprocessingCanvas" xmlns:mc="http://schemas.openxmlformats.org/markup-compatibility/2006" xmlns:o="urn:schemas-microsoft-com:office:office" xmlns:r="http://schemas.openxmlformats.org/officeDocument/2006/relationships" xmlns:m="http://schemas.openxmlformats.org/officeDocument/2006/math" xmlns:v="urn:schemas-microsoft-com:vml" xmlns:wp14="http://schemas.microsoft.com/office/word/2010/wordprocessingDrawing" xmlns:wp="http://schemas.openxmlformats.org/drawingml/2006/wordprocessingDrawing" xmlns:w10="urn:schemas-microsoft-com:office:word" xmlns:w="http://schemas.openxmlformats.org/wordprocessingml/2006/main" xmlns:w14="http://schemas.microsoft.com/office/word/2010/wordml" xmlns:w15="http://schemas.microsoft.com/office/word/2012/wordml" xmlns:wpg="http://schemas.microsoft.com/office/word/2010/wordprocessingGroup" xmlns:wpi="http://schemas.microsoft.com/office/word/2010/wordprocessingInk" xmlns:wne="http://schemas.microsoft.com/office/word/2006/wordml" xmlns:wps="http://schemas.microsoft.com/office/word/2010/wordprocessingShape" mc:Ignorable="w14 w15 wp14">
   <w:p>
     <w:pPr>
       <w:tabs>
@@ -2154,7 +2210,7 @@
         <w:noProof/>
         <w:color w:val="000000"/>
         <w:sz w:val="24"/>
-        <w:lang w:eastAsia="zh-TW"/>
+        <w:lang w:eastAsia="es-MX"/>
       </w:rPr>
       <w:drawing>
         <wp:anchor distT="0" distB="0" distL="114300" distR="114300" simplePos="0" relativeHeight="251660288" behindDoc="0" locked="0" layoutInCell="1" allowOverlap="1" wp14:anchorId="0C433225" wp14:editId="08E76C84">
@@ -2229,7 +2285,7 @@
         <w:noProof/>
         <w:color w:val="000000"/>
         <w:sz w:val="24"/>
-        <w:lang w:eastAsia="zh-TW"/>
+        <w:lang w:eastAsia="es-MX"/>
       </w:rPr>
       <w:drawing>
         <wp:anchor distT="0" distB="0" distL="114300" distR="114300" simplePos="0" relativeHeight="251659264" behindDoc="0" locked="0" layoutInCell="1" allowOverlap="1" wp14:anchorId="313ACAD6" wp14:editId="37844723">
@@ -2303,7 +2359,7 @@
         <w:noProof/>
         <w:color w:val="000000"/>
         <w:sz w:val="24"/>
-        <w:lang w:eastAsia="zh-TW"/>
+        <w:lang w:eastAsia="es-MX"/>
       </w:rPr>
       <w:drawing>
         <wp:anchor distT="0" distB="0" distL="114300" distR="114300" simplePos="0" relativeHeight="251662336" behindDoc="0" locked="0" layoutInCell="1" allowOverlap="1" wp14:anchorId="68A9E9EC" wp14:editId="597FE544">
@@ -2374,7 +2430,7 @@
         <w:noProof/>
         <w:color w:val="000000"/>
         <w:sz w:val="24"/>
-        <w:lang w:eastAsia="zh-TW"/>
+        <w:lang w:eastAsia="es-MX"/>
       </w:rPr>
       <mc:AlternateContent>
         <mc:Choice Requires="wps">
@@ -2456,7 +2512,7 @@
             </wp:anchor>
           </w:drawing>
         </mc:Choice>
-        <mc:Fallback>
+        <mc:Fallback xmlns:w16se="http://schemas.microsoft.com/office/word/2015/wordml/symex" xmlns:cx="http://schemas.microsoft.com/office/drawing/2014/chartex">
           <w:pict>
             <v:shapetype w14:anchorId="36828656" id="_x0000_t114" coordsize="21600,21600" o:spt="114" path="m,20172v945,400,1887,628,2795,913c3587,21312,4342,21370,5060,21597v2037,,2567,-227,3095,-285c8722,21197,9325,20970,9855,20800v490,-228,945,-400,1472,-740c11817,19887,12347,19660,12875,19375v567,-228,1095,-513,1700,-740c15177,18462,15782,18122,16537,17950v718,-113,1398,-398,2228,-513c19635,17437,20577,17322,21597,17322l21597,,,xe">
               <v:stroke joinstyle="miter"/>
@@ -2482,7 +2538,7 @@
 </file>
 
 <file path=word/numbering.xml><?xml version="1.0" encoding="utf-8"?>
-<w:numbering xmlns:wpc="http://schemas.microsoft.com/office/word/2010/wordprocessingCanvas" xmlns:cx="http://schemas.microsoft.com/office/drawing/2014/chartex" xmlns:mc="http://schemas.openxmlformats.org/markup-compatibility/2006" xmlns:o="urn:schemas-microsoft-com:office:office" xmlns:r="http://schemas.openxmlformats.org/officeDocument/2006/relationships" xmlns:m="http://schemas.openxmlformats.org/officeDocument/2006/math" xmlns:v="urn:schemas-microsoft-com:vml" xmlns:wp14="http://schemas.microsoft.com/office/word/2010/wordprocessingDrawing" xmlns:wp="http://schemas.openxmlformats.org/drawingml/2006/wordprocessingDrawing" xmlns:w10="urn:schemas-microsoft-com:office:word" xmlns:w="http://schemas.openxmlformats.org/wordprocessingml/2006/main" xmlns:w14="http://schemas.microsoft.com/office/word/2010/wordml" xmlns:w15="http://schemas.microsoft.com/office/word/2012/wordml" xmlns:w16se="http://schemas.microsoft.com/office/word/2015/wordml/symex" xmlns:wpg="http://schemas.microsoft.com/office/word/2010/wordprocessingGroup" xmlns:wpi="http://schemas.microsoft.com/office/word/2010/wordprocessingInk" xmlns:wne="http://schemas.microsoft.com/office/word/2006/wordml" xmlns:wps="http://schemas.microsoft.com/office/word/2010/wordprocessingShape" mc:Ignorable="w14 w15 w16se wp14">
+<w:numbering xmlns:wpc="http://schemas.microsoft.com/office/word/2010/wordprocessingCanvas" xmlns:mc="http://schemas.openxmlformats.org/markup-compatibility/2006" xmlns:o="urn:schemas-microsoft-com:office:office" xmlns:r="http://schemas.openxmlformats.org/officeDocument/2006/relationships" xmlns:m="http://schemas.openxmlformats.org/officeDocument/2006/math" xmlns:v="urn:schemas-microsoft-com:vml" xmlns:wp14="http://schemas.microsoft.com/office/word/2010/wordprocessingDrawing" xmlns:wp="http://schemas.openxmlformats.org/drawingml/2006/wordprocessingDrawing" xmlns:w10="urn:schemas-microsoft-com:office:word" xmlns:w="http://schemas.openxmlformats.org/wordprocessingml/2006/main" xmlns:w14="http://schemas.microsoft.com/office/word/2010/wordml" xmlns:w15="http://schemas.microsoft.com/office/word/2012/wordml" xmlns:wpg="http://schemas.microsoft.com/office/word/2010/wordprocessingGroup" xmlns:wpi="http://schemas.microsoft.com/office/word/2010/wordprocessingInk" xmlns:wne="http://schemas.microsoft.com/office/word/2006/wordml" xmlns:wps="http://schemas.microsoft.com/office/word/2010/wordprocessingShape" mc:Ignorable="w14 w15 wp14">
   <w:abstractNum w:abstractNumId="0" w15:restartNumberingAfterBreak="0">
     <w:nsid w:val="277F6ECB"/>
     <w:multiLevelType w:val="multilevel"/>
@@ -2733,7 +2789,7 @@
 </file>
 
 <file path=word/styles.xml><?xml version="1.0" encoding="utf-8"?>
-<w:styles xmlns:mc="http://schemas.openxmlformats.org/markup-compatibility/2006" xmlns:r="http://schemas.openxmlformats.org/officeDocument/2006/relationships" xmlns:w="http://schemas.openxmlformats.org/wordprocessingml/2006/main" xmlns:w14="http://schemas.microsoft.com/office/word/2010/wordml" xmlns:w15="http://schemas.microsoft.com/office/word/2012/wordml" xmlns:w16se="http://schemas.microsoft.com/office/word/2015/wordml/symex" mc:Ignorable="w14 w15 w16se">
+<w:styles xmlns:mc="http://schemas.openxmlformats.org/markup-compatibility/2006" xmlns:r="http://schemas.openxmlformats.org/officeDocument/2006/relationships" xmlns:w="http://schemas.openxmlformats.org/wordprocessingml/2006/main" xmlns:w14="http://schemas.microsoft.com/office/word/2010/wordml" xmlns:w15="http://schemas.microsoft.com/office/word/2012/wordml" mc:Ignorable="w14 w15">
   <w:docDefaults>
     <w:rPrDefault>
       <w:rPr>

</xml_diff>